<commit_message>
Report Update: Added Working code screenshots
</commit_message>
<xml_diff>
--- a/Presentation/You Tube Trending Gb Report .docx
+++ b/Presentation/You Tube Trending Gb Report .docx
@@ -41,13 +41,7 @@
         <w:t>Course:</w:t>
       </w:r>
       <w:r>
-        <w:t xml:space="preserve"> Programming for AI </w:t>
-      </w:r>
-      <w:r>
-        <w:t>—</w:t>
-      </w:r>
-      <w:r>
-        <w:t xml:space="preserve"> Complex Computing Problem </w:t>
+        <w:t xml:space="preserve"> Programming for AI — Complex Computing Problem </w:t>
       </w:r>
     </w:p>
     <w:p>
@@ -90,10 +84,7 @@
         <w:t>Project Title:</w:t>
       </w:r>
       <w:r>
-        <w:t xml:space="preserve"> </w:t>
-      </w:r>
-      <w:r>
-        <w:t xml:space="preserve">YouTube Trending Video Analyzer + Channel Insights Toolkit </w:t>
+        <w:t xml:space="preserve"> YouTube Trending Video Analyzer + Channel Insights Toolkit </w:t>
       </w:r>
     </w:p>
     <w:p>
@@ -117,13 +108,7 @@
         <w:t>GBvideos.csv</w:t>
       </w:r>
       <w:r>
-        <w:t xml:space="preserve"> (Kaggle </w:t>
-      </w:r>
-      <w:r>
-        <w:t>—</w:t>
-      </w:r>
-      <w:r>
-        <w:t xml:space="preserve"> YouTube Trending Videos, United Kingdom) </w:t>
+        <w:t xml:space="preserve"> (Kaggle — YouTube Trending Videos, United Kingdom) </w:t>
       </w:r>
     </w:p>
     <w:p>
@@ -767,15 +752,7 @@
         <w:ind w:right="40"/>
       </w:pPr>
       <w:r>
-        <w:t xml:space="preserve">This project implements a Python-based analytics system that </w:t>
-      </w:r>
-      <w:proofErr w:type="spellStart"/>
-      <w:r>
-        <w:t>analyzes</w:t>
-      </w:r>
-      <w:proofErr w:type="spellEnd"/>
-      <w:r>
-        <w:t xml:space="preserve"> YouTube trending videos for the United Kingdom to produce channel-level and video-level insights. The system performs data importing, cleaning, preprocessing, exploratory data analysis (EDA), visualization using Matplotlib only, and provides a Channel Insights Toolkit implemented with object-oriented design. The analysis identifies publishing patterns, high-performing channels, categories that dominate trending lists, engagement characteristics, and practical recommendations for content creators. </w:t>
+        <w:t xml:space="preserve">This project implements a Python-based analytics system that analyzes YouTube trending videos for the United Kingdom to produce channel-level and video-level insights. The system performs data importing, cleaning, preprocessing, exploratory data analysis (EDA), visualization using Matplotlib only, and provides a Channel Insights Toolkit implemented with object-oriented design. The analysis identifies publishing patterns, high-performing channels, categories that dominate trending lists, engagement characteristics, and practical recommendations for content creators. </w:t>
       </w:r>
     </w:p>
     <w:p>
@@ -2190,10 +2167,7 @@
         <w:ind w:right="40"/>
       </w:pPr>
       <w:r>
-        <w:t>YouTube creators and channel managers want actionable insights from trending-video data to understand what content gains visibility and why. The project answers questions such as: - Which channels and categories dominate trending lists in the UK? - What publishing times correlate with higher views? - Which video attributes (title length, tags, description length) correlate with engagement? - Which videos and channels have the highest engagement rates? - Provide a lightweight toolkit to quickly extract chann</w:t>
-      </w:r>
-      <w:r>
-        <w:t xml:space="preserve">el-level summaries and content recommendations. </w:t>
+        <w:t xml:space="preserve">YouTube creators and channel managers want actionable insights from trending-video data to understand what content gains visibility and why. The project answers questions such as: - Which channels and categories dominate trending lists in the UK? - What publishing times correlate with higher views? - Which video attributes (title length, tags, description length) correlate with engagement? - Which videos and channels have the highest engagement rates? - Provide a lightweight toolkit to quickly extract channel-level summaries and content recommendations. </w:t>
       </w:r>
     </w:p>
     <w:p>
@@ -2218,13 +2192,7 @@
         <w:t>Source:</w:t>
       </w:r>
       <w:r>
-        <w:t xml:space="preserve"> Kaggle </w:t>
-      </w:r>
-      <w:r>
-        <w:t>—</w:t>
-      </w:r>
-      <w:r>
-        <w:t xml:space="preserve"> </w:t>
+        <w:t xml:space="preserve"> Kaggle — </w:t>
       </w:r>
       <w:r>
         <w:rPr>
@@ -2233,13 +2201,7 @@
         <w:t>YouTube Trending Video Dataset</w:t>
       </w:r>
       <w:r>
-        <w:t xml:space="preserve"> (United Kingdom) </w:t>
-      </w:r>
-      <w:r>
-        <w:t>—</w:t>
-      </w:r>
-      <w:r>
-        <w:t xml:space="preserve"> </w:t>
+        <w:t xml:space="preserve"> (United Kingdom) — </w:t>
       </w:r>
       <w:r>
         <w:rPr>
@@ -2265,7 +2227,6 @@
       <w:r>
         <w:t xml:space="preserve"> </w:t>
       </w:r>
-      <w:proofErr w:type="spellStart"/>
       <w:r>
         <w:rPr>
           <w:rFonts w:ascii="Consolas" w:eastAsia="Consolas" w:hAnsi="Consolas" w:cs="Consolas"/>
@@ -2273,11 +2234,9 @@
         </w:rPr>
         <w:t>video_id</w:t>
       </w:r>
-      <w:proofErr w:type="spellEnd"/>
       <w:r>
         <w:t xml:space="preserve">, </w:t>
       </w:r>
-      <w:proofErr w:type="spellStart"/>
       <w:r>
         <w:rPr>
           <w:rFonts w:ascii="Consolas" w:eastAsia="Consolas" w:hAnsi="Consolas" w:cs="Consolas"/>
@@ -2285,7 +2244,6 @@
         </w:rPr>
         <w:t>trending_date</w:t>
       </w:r>
-      <w:proofErr w:type="spellEnd"/>
       <w:r>
         <w:t xml:space="preserve">, </w:t>
       </w:r>
@@ -2299,7 +2257,6 @@
       <w:r>
         <w:t xml:space="preserve">, </w:t>
       </w:r>
-      <w:proofErr w:type="spellStart"/>
       <w:r>
         <w:rPr>
           <w:rFonts w:ascii="Consolas" w:eastAsia="Consolas" w:hAnsi="Consolas" w:cs="Consolas"/>
@@ -2307,11 +2264,9 @@
         </w:rPr>
         <w:t>channel_title</w:t>
       </w:r>
-      <w:proofErr w:type="spellEnd"/>
       <w:r>
         <w:t xml:space="preserve">, </w:t>
       </w:r>
-      <w:proofErr w:type="spellStart"/>
       <w:r>
         <w:rPr>
           <w:rFonts w:ascii="Consolas" w:eastAsia="Consolas" w:hAnsi="Consolas" w:cs="Consolas"/>
@@ -2319,11 +2274,9 @@
         </w:rPr>
         <w:t>category_id</w:t>
       </w:r>
-      <w:proofErr w:type="spellEnd"/>
       <w:r>
         <w:t xml:space="preserve">, </w:t>
       </w:r>
-      <w:proofErr w:type="spellStart"/>
       <w:r>
         <w:rPr>
           <w:rFonts w:ascii="Consolas" w:eastAsia="Consolas" w:hAnsi="Consolas" w:cs="Consolas"/>
@@ -2331,7 +2284,6 @@
         </w:rPr>
         <w:t>publish_time</w:t>
       </w:r>
-      <w:proofErr w:type="spellEnd"/>
       <w:r>
         <w:t xml:space="preserve">, </w:t>
       </w:r>
@@ -2375,7 +2327,6 @@
       <w:r>
         <w:t xml:space="preserve">, </w:t>
       </w:r>
-      <w:proofErr w:type="spellStart"/>
       <w:r>
         <w:rPr>
           <w:rFonts w:ascii="Consolas" w:eastAsia="Consolas" w:hAnsi="Consolas" w:cs="Consolas"/>
@@ -2383,11 +2334,9 @@
         </w:rPr>
         <w:t>comment_count</w:t>
       </w:r>
-      <w:proofErr w:type="spellEnd"/>
       <w:r>
         <w:t xml:space="preserve">, </w:t>
       </w:r>
-      <w:proofErr w:type="spellStart"/>
       <w:r>
         <w:rPr>
           <w:rFonts w:ascii="Consolas" w:eastAsia="Consolas" w:hAnsi="Consolas" w:cs="Consolas"/>
@@ -2395,11 +2344,9 @@
         </w:rPr>
         <w:t>thumbnail_link</w:t>
       </w:r>
-      <w:proofErr w:type="spellEnd"/>
       <w:r>
         <w:t xml:space="preserve">, </w:t>
       </w:r>
-      <w:proofErr w:type="spellStart"/>
       <w:r>
         <w:rPr>
           <w:rFonts w:ascii="Consolas" w:eastAsia="Consolas" w:hAnsi="Consolas" w:cs="Consolas"/>
@@ -2407,11 +2354,9 @@
         </w:rPr>
         <w:t>comments_disabled</w:t>
       </w:r>
-      <w:proofErr w:type="spellEnd"/>
       <w:r>
         <w:t xml:space="preserve">, </w:t>
       </w:r>
-      <w:proofErr w:type="spellStart"/>
       <w:r>
         <w:rPr>
           <w:rFonts w:ascii="Consolas" w:eastAsia="Consolas" w:hAnsi="Consolas" w:cs="Consolas"/>
@@ -2419,11 +2364,9 @@
         </w:rPr>
         <w:t>ratings_disabled</w:t>
       </w:r>
-      <w:proofErr w:type="spellEnd"/>
       <w:r>
         <w:t xml:space="preserve">, </w:t>
       </w:r>
-      <w:proofErr w:type="spellStart"/>
       <w:r>
         <w:rPr>
           <w:rFonts w:ascii="Consolas" w:eastAsia="Consolas" w:hAnsi="Consolas" w:cs="Consolas"/>
@@ -2431,7 +2374,6 @@
         </w:rPr>
         <w:t>video_error_or_removed</w:t>
       </w:r>
-      <w:proofErr w:type="spellEnd"/>
       <w:r>
         <w:t xml:space="preserve">, </w:t>
       </w:r>
@@ -3033,15 +2975,7 @@
         <w:ind w:right="40" w:hanging="360"/>
       </w:pPr>
       <w:r>
-        <w:t xml:space="preserve">Environment: Google </w:t>
-      </w:r>
-      <w:proofErr w:type="spellStart"/>
-      <w:r>
-        <w:t>Colab</w:t>
-      </w:r>
-      <w:proofErr w:type="spellEnd"/>
-      <w:r>
-        <w:t xml:space="preserve">, Python 3.x, libraries: </w:t>
+        <w:t xml:space="preserve">Environment: Google Colab, Python 3.x, libraries: </w:t>
       </w:r>
       <w:r>
         <w:rPr>
@@ -3053,7 +2987,6 @@
       <w:r>
         <w:t xml:space="preserve">, </w:t>
       </w:r>
-      <w:proofErr w:type="spellStart"/>
       <w:r>
         <w:rPr>
           <w:rFonts w:ascii="Consolas" w:eastAsia="Consolas" w:hAnsi="Consolas" w:cs="Consolas"/>
@@ -3061,7 +2994,6 @@
         </w:rPr>
         <w:t>numpy</w:t>
       </w:r>
-      <w:proofErr w:type="spellEnd"/>
       <w:r>
         <w:t xml:space="preserve">, </w:t>
       </w:r>
@@ -3107,24 +3039,13 @@
       <w:r>
         <w:t xml:space="preserve"> using </w:t>
       </w:r>
-      <w:proofErr w:type="spellStart"/>
-      <w:proofErr w:type="gramStart"/>
       <w:r>
         <w:rPr>
           <w:rFonts w:ascii="Consolas" w:eastAsia="Consolas" w:hAnsi="Consolas" w:cs="Consolas"/>
           <w:sz w:val="22"/>
         </w:rPr>
-        <w:t>pandas.read</w:t>
-      </w:r>
-      <w:proofErr w:type="gramEnd"/>
-      <w:r>
-        <w:rPr>
-          <w:rFonts w:ascii="Consolas" w:eastAsia="Consolas" w:hAnsi="Consolas" w:cs="Consolas"/>
-          <w:sz w:val="22"/>
-        </w:rPr>
-        <w:t>_csv</w:t>
-      </w:r>
-      <w:proofErr w:type="spellEnd"/>
+        <w:t>pandas.read_csv</w:t>
+      </w:r>
       <w:r>
         <w:t xml:space="preserve">. </w:t>
       </w:r>
@@ -3171,7 +3092,6 @@
       <w:r>
         <w:t xml:space="preserve">Feature Engineering: Create </w:t>
       </w:r>
-      <w:proofErr w:type="spellStart"/>
       <w:r>
         <w:rPr>
           <w:rFonts w:ascii="Consolas" w:eastAsia="Consolas" w:hAnsi="Consolas" w:cs="Consolas"/>
@@ -3179,11 +3099,9 @@
         </w:rPr>
         <w:t>publish_hour</w:t>
       </w:r>
-      <w:proofErr w:type="spellEnd"/>
       <w:r>
         <w:t xml:space="preserve">, </w:t>
       </w:r>
-      <w:proofErr w:type="spellStart"/>
       <w:r>
         <w:rPr>
           <w:rFonts w:ascii="Consolas" w:eastAsia="Consolas" w:hAnsi="Consolas" w:cs="Consolas"/>
@@ -3191,11 +3109,9 @@
         </w:rPr>
         <w:t>publish_day</w:t>
       </w:r>
-      <w:proofErr w:type="spellEnd"/>
       <w:r>
         <w:t xml:space="preserve">, </w:t>
       </w:r>
-      <w:proofErr w:type="spellStart"/>
       <w:r>
         <w:rPr>
           <w:rFonts w:ascii="Consolas" w:eastAsia="Consolas" w:hAnsi="Consolas" w:cs="Consolas"/>
@@ -3203,11 +3119,9 @@
         </w:rPr>
         <w:t>title_length</w:t>
       </w:r>
-      <w:proofErr w:type="spellEnd"/>
       <w:r>
         <w:t xml:space="preserve">, </w:t>
       </w:r>
-      <w:proofErr w:type="spellStart"/>
       <w:r>
         <w:rPr>
           <w:rFonts w:ascii="Consolas" w:eastAsia="Consolas" w:hAnsi="Consolas" w:cs="Consolas"/>
@@ -3215,7 +3129,6 @@
         </w:rPr>
         <w:t>description_length</w:t>
       </w:r>
-      <w:proofErr w:type="spellEnd"/>
       <w:r>
         <w:t xml:space="preserve">, </w:t>
       </w:r>
@@ -3229,7 +3142,6 @@
       <w:r>
         <w:t xml:space="preserve">, </w:t>
       </w:r>
-      <w:proofErr w:type="spellStart"/>
       <w:r>
         <w:rPr>
           <w:rFonts w:ascii="Consolas" w:eastAsia="Consolas" w:hAnsi="Consolas" w:cs="Consolas"/>
@@ -3237,7 +3149,6 @@
         </w:rPr>
         <w:t>like_ratio</w:t>
       </w:r>
-      <w:proofErr w:type="spellEnd"/>
       <w:r>
         <w:t xml:space="preserve">. </w:t>
       </w:r>
@@ -3261,15 +3172,7 @@
         <w:ind w:right="40" w:hanging="360"/>
       </w:pPr>
       <w:r>
-        <w:t xml:space="preserve">EDA: Descriptive statistics, distributions, correlation matrix, group-by aggregations (by category, channel, </w:t>
-      </w:r>
-      <w:proofErr w:type="spellStart"/>
-      <w:r>
-        <w:t>publish_hour</w:t>
-      </w:r>
-      <w:proofErr w:type="spellEnd"/>
-      <w:r>
-        <w:t xml:space="preserve">). </w:t>
+        <w:t xml:space="preserve">EDA: Descriptive statistics, distributions, correlation matrix, group-by aggregations (by category, channel, publish_hour). </w:t>
       </w:r>
     </w:p>
     <w:p>
@@ -3290,13 +3193,7 @@
         <w:ind w:right="40" w:hanging="360"/>
       </w:pPr>
       <w:r>
-        <w:t xml:space="preserve">Visualizations: Bar plots, histograms, scatter plots, box plots, time series charts </w:t>
-      </w:r>
-      <w:r>
-        <w:t>—</w:t>
-      </w:r>
-      <w:r>
-        <w:t xml:space="preserve"> all made with Matplotlib. </w:t>
+        <w:t xml:space="preserve">Visualizations: Bar plots, histograms, scatter plots, box plots, time series charts — all made with Matplotlib. </w:t>
       </w:r>
     </w:p>
     <w:p>
@@ -3320,7 +3217,6 @@
       <w:r>
         <w:t xml:space="preserve">Toolkit: Implement </w:t>
       </w:r>
-      <w:proofErr w:type="spellStart"/>
       <w:r>
         <w:rPr>
           <w:rFonts w:ascii="Consolas" w:eastAsia="Consolas" w:hAnsi="Consolas" w:cs="Consolas"/>
@@ -3328,7 +3224,6 @@
         </w:rPr>
         <w:t>YouTubeAnalyzer</w:t>
       </w:r>
-      <w:proofErr w:type="spellEnd"/>
       <w:r>
         <w:t xml:space="preserve"> class exposing functions for top channels, most-engaging videos, publish-time recommendations, and tag extraction. </w:t>
       </w:r>
@@ -3965,7 +3860,6 @@
       <w:r>
         <w:t xml:space="preserve">Convert </w:t>
       </w:r>
-      <w:proofErr w:type="spellStart"/>
       <w:r>
         <w:rPr>
           <w:rFonts w:ascii="Consolas" w:eastAsia="Consolas" w:hAnsi="Consolas" w:cs="Consolas"/>
@@ -3973,11 +3867,9 @@
         </w:rPr>
         <w:t>trending_date</w:t>
       </w:r>
-      <w:proofErr w:type="spellEnd"/>
       <w:r>
         <w:t xml:space="preserve"> and </w:t>
       </w:r>
-      <w:proofErr w:type="spellStart"/>
       <w:r>
         <w:rPr>
           <w:rFonts w:ascii="Consolas" w:eastAsia="Consolas" w:hAnsi="Consolas" w:cs="Consolas"/>
@@ -3985,7 +3877,6 @@
         </w:rPr>
         <w:t>publish_time</w:t>
       </w:r>
-      <w:proofErr w:type="spellEnd"/>
       <w:r>
         <w:t xml:space="preserve"> to </w:t>
       </w:r>
@@ -4039,15 +3930,7 @@
         <w:ind w:right="40" w:hanging="360"/>
       </w:pPr>
       <w:r>
-        <w:t xml:space="preserve">Convert numeric fields to integers and fill non-critical </w:t>
-      </w:r>
-      <w:proofErr w:type="spellStart"/>
-      <w:r>
-        <w:t>NaNs</w:t>
-      </w:r>
-      <w:proofErr w:type="spellEnd"/>
-      <w:r>
-        <w:t xml:space="preserve">. </w:t>
+        <w:t xml:space="preserve">Convert numeric fields to integers and fill non-critical NaNs. </w:t>
       </w:r>
     </w:p>
     <w:p>
@@ -4678,7 +4561,6 @@
         <w:spacing w:after="194"/>
         <w:ind w:right="40" w:hanging="130"/>
       </w:pPr>
-      <w:proofErr w:type="spellStart"/>
       <w:r>
         <w:rPr>
           <w:rFonts w:ascii="Consolas" w:eastAsia="Consolas" w:hAnsi="Consolas" w:cs="Consolas"/>
@@ -4686,21 +4568,8 @@
         </w:rPr>
         <w:t>publish_hour</w:t>
       </w:r>
-      <w:proofErr w:type="spellEnd"/>
-      <w:r>
-        <w:t xml:space="preserve"> </w:t>
-      </w:r>
-      <w:r>
-        <w:t>—</w:t>
-      </w:r>
-      <w:r>
-        <w:t xml:space="preserve"> hour of publish (0</w:t>
-      </w:r>
-      <w:r>
-        <w:t>–</w:t>
-      </w:r>
-      <w:r>
-        <w:t xml:space="preserve">23)  </w:t>
+      <w:r>
+        <w:t xml:space="preserve"> — hour of publish (0–23)  </w:t>
       </w:r>
     </w:p>
     <w:p>
@@ -4712,7 +4581,6 @@
         <w:spacing w:after="191"/>
         <w:ind w:right="40" w:hanging="130"/>
       </w:pPr>
-      <w:proofErr w:type="spellStart"/>
       <w:r>
         <w:rPr>
           <w:rFonts w:ascii="Consolas" w:eastAsia="Consolas" w:hAnsi="Consolas" w:cs="Consolas"/>
@@ -4720,15 +4588,8 @@
         </w:rPr>
         <w:t>publish_day</w:t>
       </w:r>
-      <w:proofErr w:type="spellEnd"/>
-      <w:r>
-        <w:t xml:space="preserve"> </w:t>
-      </w:r>
-      <w:r>
-        <w:t>—</w:t>
-      </w:r>
-      <w:r>
-        <w:t xml:space="preserve"> weekday name  </w:t>
+      <w:r>
+        <w:t xml:space="preserve"> — weekday name  </w:t>
       </w:r>
     </w:p>
     <w:p>
@@ -4740,7 +4601,6 @@
         <w:spacing w:after="193"/>
         <w:ind w:right="40" w:hanging="130"/>
       </w:pPr>
-      <w:proofErr w:type="spellStart"/>
       <w:r>
         <w:rPr>
           <w:rFonts w:ascii="Consolas" w:eastAsia="Consolas" w:hAnsi="Consolas" w:cs="Consolas"/>
@@ -4748,15 +4608,8 @@
         </w:rPr>
         <w:t>title_length</w:t>
       </w:r>
-      <w:proofErr w:type="spellEnd"/>
-      <w:r>
-        <w:t xml:space="preserve"> </w:t>
-      </w:r>
-      <w:r>
-        <w:t>—</w:t>
-      </w:r>
-      <w:r>
-        <w:t xml:space="preserve"> number of words in title  </w:t>
+      <w:r>
+        <w:t xml:space="preserve"> — number of words in title  </w:t>
       </w:r>
     </w:p>
     <w:p>
@@ -4768,7 +4621,6 @@
         <w:spacing w:after="181"/>
         <w:ind w:right="40" w:hanging="130"/>
       </w:pPr>
-      <w:proofErr w:type="spellStart"/>
       <w:r>
         <w:rPr>
           <w:rFonts w:ascii="Consolas" w:eastAsia="Consolas" w:hAnsi="Consolas" w:cs="Consolas"/>
@@ -4776,15 +4628,8 @@
         </w:rPr>
         <w:t>description_length</w:t>
       </w:r>
-      <w:proofErr w:type="spellEnd"/>
-      <w:r>
-        <w:t xml:space="preserve"> </w:t>
-      </w:r>
-      <w:r>
-        <w:t>—</w:t>
-      </w:r>
-      <w:r>
-        <w:t xml:space="preserve"> number of characters in description  </w:t>
+      <w:r>
+        <w:t xml:space="preserve"> — number of characters in description  </w:t>
       </w:r>
     </w:p>
     <w:p>
@@ -4804,21 +4649,7 @@
         <w:t>engagement</w:t>
       </w:r>
       <w:r>
-        <w:t xml:space="preserve"> </w:t>
-      </w:r>
-      <w:r>
-        <w:t>—</w:t>
-      </w:r>
-      <w:r>
-        <w:t xml:space="preserve"> (likes + </w:t>
-      </w:r>
-      <w:proofErr w:type="spellStart"/>
-      <w:r>
-        <w:t>comment_count</w:t>
-      </w:r>
-      <w:proofErr w:type="spellEnd"/>
-      <w:r>
-        <w:t xml:space="preserve">) / views (where views &gt; 0)  </w:t>
+        <w:t xml:space="preserve"> — (likes + comment_count) / views (where views &gt; 0)  </w:t>
       </w:r>
     </w:p>
     <w:p>
@@ -4830,7 +4661,6 @@
         <w:spacing w:after="185"/>
         <w:ind w:right="40" w:hanging="130"/>
       </w:pPr>
-      <w:proofErr w:type="spellStart"/>
       <w:r>
         <w:rPr>
           <w:rFonts w:ascii="Consolas" w:eastAsia="Consolas" w:hAnsi="Consolas" w:cs="Consolas"/>
@@ -4838,15 +4668,8 @@
         </w:rPr>
         <w:t>like_ratio</w:t>
       </w:r>
-      <w:proofErr w:type="spellEnd"/>
-      <w:r>
-        <w:t xml:space="preserve"> </w:t>
-      </w:r>
-      <w:r>
-        <w:t>—</w:t>
-      </w:r>
-      <w:r>
-        <w:t xml:space="preserve"> likes / (likes + dislikes)  </w:t>
+      <w:r>
+        <w:t xml:space="preserve"> — likes / (likes + dislikes)  </w:t>
       </w:r>
     </w:p>
     <w:p>
@@ -4858,7 +4681,6 @@
         <w:spacing w:after="236"/>
         <w:ind w:right="40" w:hanging="130"/>
       </w:pPr>
-      <w:proofErr w:type="spellStart"/>
       <w:r>
         <w:rPr>
           <w:rFonts w:ascii="Consolas" w:eastAsia="Consolas" w:hAnsi="Consolas" w:cs="Consolas"/>
@@ -4866,15 +4688,8 @@
         </w:rPr>
         <w:t>days_to_trend</w:t>
       </w:r>
-      <w:proofErr w:type="spellEnd"/>
-      <w:r>
-        <w:t xml:space="preserve"> </w:t>
-      </w:r>
-      <w:r>
-        <w:t>—</w:t>
-      </w:r>
-      <w:r>
-        <w:t xml:space="preserve"> how many days from publish to trending </w:t>
+      <w:r>
+        <w:t xml:space="preserve"> — how many days from publish to trending </w:t>
       </w:r>
     </w:p>
     <w:p>
@@ -5475,23 +5290,12 @@
         <w:spacing w:after="173"/>
         <w:ind w:right="40" w:hanging="130"/>
       </w:pPr>
-      <w:proofErr w:type="spellStart"/>
-      <w:proofErr w:type="gramStart"/>
       <w:r>
         <w:rPr>
           <w:rFonts w:ascii="Consolas" w:eastAsia="Consolas" w:hAnsi="Consolas" w:cs="Consolas"/>
           <w:sz w:val="22"/>
         </w:rPr>
-        <w:t>df.describe</w:t>
-      </w:r>
-      <w:proofErr w:type="spellEnd"/>
-      <w:proofErr w:type="gramEnd"/>
-      <w:r>
-        <w:rPr>
-          <w:rFonts w:ascii="Consolas" w:eastAsia="Consolas" w:hAnsi="Consolas" w:cs="Consolas"/>
-          <w:sz w:val="22"/>
-        </w:rPr>
-        <w:t>()</w:t>
+        <w:t>df.describe()</w:t>
       </w:r>
       <w:r>
         <w:t xml:space="preserve"> for numeric columns  </w:t>
@@ -5588,45 +5392,8 @@
         <w:spacing w:after="67" w:line="387" w:lineRule="auto"/>
         <w:ind w:right="40" w:hanging="130"/>
       </w:pPr>
-      <w:proofErr w:type="spellStart"/>
-      <w:r>
-        <w:t>Groupby</w:t>
-      </w:r>
-      <w:proofErr w:type="spellEnd"/>
-      <w:r>
-        <w:t xml:space="preserve"> aggregations (</w:t>
-      </w:r>
-      <w:proofErr w:type="spellStart"/>
-      <w:r>
-        <w:t>avg</w:t>
-      </w:r>
-      <w:proofErr w:type="spellEnd"/>
-      <w:r>
-        <w:t xml:space="preserve"> views by </w:t>
-      </w:r>
-      <w:proofErr w:type="spellStart"/>
-      <w:r>
-        <w:t>publish_hour</w:t>
-      </w:r>
-      <w:proofErr w:type="spellEnd"/>
-      <w:r>
-        <w:t xml:space="preserve">, </w:t>
-      </w:r>
-      <w:proofErr w:type="spellStart"/>
-      <w:r>
-        <w:t>avg</w:t>
-      </w:r>
-      <w:proofErr w:type="spellEnd"/>
-      <w:r>
-        <w:t xml:space="preserve"> engagement by </w:t>
-      </w:r>
-      <w:proofErr w:type="gramStart"/>
-      <w:r>
-        <w:t>category)  -</w:t>
-      </w:r>
-      <w:proofErr w:type="gramEnd"/>
-      <w:r>
-        <w:t xml:space="preserve"> Top tags extraction and frequency </w:t>
+      <w:r>
+        <w:t xml:space="preserve">Groupby aggregations (avg views by publish_hour, avg engagement by category)  - Top tags extraction and frequency </w:t>
       </w:r>
     </w:p>
     <w:p>
@@ -6227,13 +5994,7 @@
         <w:ind w:right="40" w:hanging="408"/>
       </w:pPr>
       <w:r>
-        <w:t xml:space="preserve">Top 10 Channels by Trending Appearances </w:t>
-      </w:r>
-      <w:r>
-        <w:t>—</w:t>
-      </w:r>
-      <w:r>
-        <w:t xml:space="preserve"> horizontal bar chart. </w:t>
+        <w:t xml:space="preserve">Top 10 Channels by Trending Appearances — horizontal bar chart. </w:t>
       </w:r>
     </w:p>
     <w:p>
@@ -6246,13 +6007,7 @@
         <w:ind w:right="40" w:hanging="408"/>
       </w:pPr>
       <w:r>
-        <w:t xml:space="preserve">Top 10 Videos by Views </w:t>
-      </w:r>
-      <w:r>
-        <w:t>—</w:t>
-      </w:r>
-      <w:r>
-        <w:t xml:space="preserve"> vertical bar chart (titles truncated). </w:t>
+        <w:t xml:space="preserve">Top 10 Videos by Views — vertical bar chart (titles truncated). </w:t>
       </w:r>
     </w:p>
     <w:p>
@@ -6265,13 +6020,7 @@
         <w:ind w:right="40" w:hanging="408"/>
       </w:pPr>
       <w:r>
-        <w:t xml:space="preserve">Category Distribution in Trending </w:t>
-      </w:r>
-      <w:r>
-        <w:t>—</w:t>
-      </w:r>
-      <w:r>
-        <w:t xml:space="preserve"> bar chart. </w:t>
+        <w:t xml:space="preserve">Category Distribution in Trending — bar chart. </w:t>
       </w:r>
     </w:p>
     <w:p>
@@ -6284,13 +6033,7 @@
         <w:ind w:right="40" w:hanging="408"/>
       </w:pPr>
       <w:r>
-        <w:t xml:space="preserve">Views vs Likes Scatter Plot (log-log) </w:t>
-      </w:r>
-      <w:r>
-        <w:t>—</w:t>
-      </w:r>
-      <w:r>
-        <w:t xml:space="preserve"> scatter with log scales. </w:t>
+        <w:t xml:space="preserve">Views vs Likes Scatter Plot (log-log) — scatter with log scales. </w:t>
       </w:r>
     </w:p>
     <w:p>
@@ -6303,13 +6046,7 @@
         <w:ind w:right="40" w:hanging="408"/>
       </w:pPr>
       <w:r>
-        <w:t xml:space="preserve">Average Views by Publish Hour </w:t>
-      </w:r>
-      <w:r>
-        <w:t>—</w:t>
-      </w:r>
-      <w:r>
-        <w:t xml:space="preserve"> line plot. </w:t>
+        <w:t xml:space="preserve">Average Views by Publish Hour — line plot. </w:t>
       </w:r>
     </w:p>
     <w:p>
@@ -6322,13 +6059,7 @@
         <w:ind w:right="40" w:hanging="408"/>
       </w:pPr>
       <w:r>
-        <w:t xml:space="preserve">Engagement Rate Histogram </w:t>
-      </w:r>
-      <w:r>
-        <w:t>—</w:t>
-      </w:r>
-      <w:r>
-        <w:t xml:space="preserve"> histogram. </w:t>
+        <w:t xml:space="preserve">Engagement Rate Histogram — histogram. </w:t>
       </w:r>
     </w:p>
     <w:p>
@@ -6341,13 +6072,7 @@
         <w:ind w:right="40" w:hanging="408"/>
       </w:pPr>
       <w:r>
-        <w:t xml:space="preserve">Days to Trend Histogram </w:t>
-      </w:r>
-      <w:r>
-        <w:t>—</w:t>
-      </w:r>
-      <w:r>
-        <w:t xml:space="preserve"> histogram. </w:t>
+        <w:t xml:space="preserve">Days to Trend Histogram — histogram. </w:t>
       </w:r>
     </w:p>
     <w:p>
@@ -6360,13 +6085,7 @@
         <w:ind w:right="40" w:hanging="408"/>
       </w:pPr>
       <w:r>
-        <w:t xml:space="preserve">Top Tags Bar Chart </w:t>
-      </w:r>
-      <w:r>
-        <w:t>—</w:t>
-      </w:r>
-      <w:r>
-        <w:t xml:space="preserve"> bar chart of top 25 tags. </w:t>
+        <w:t xml:space="preserve">Top Tags Bar Chart — bar chart of top 25 tags. </w:t>
       </w:r>
     </w:p>
     <w:p>
@@ -6965,7 +6684,6 @@
       <w:r>
         <w:t xml:space="preserve">Implemented class </w:t>
       </w:r>
-      <w:proofErr w:type="spellStart"/>
       <w:r>
         <w:rPr>
           <w:rFonts w:ascii="Consolas" w:eastAsia="Consolas" w:hAnsi="Consolas" w:cs="Consolas"/>
@@ -6973,7 +6691,6 @@
         </w:rPr>
         <w:t>YouTubeAnalyzer</w:t>
       </w:r>
-      <w:proofErr w:type="spellEnd"/>
       <w:r>
         <w:t xml:space="preserve"> with methods:  </w:t>
       </w:r>
@@ -6987,21 +6704,12 @@
         <w:spacing w:after="226" w:line="259" w:lineRule="auto"/>
         <w:ind w:hanging="130"/>
       </w:pPr>
-      <w:proofErr w:type="spellStart"/>
       <w:r>
         <w:rPr>
           <w:rFonts w:ascii="Consolas" w:eastAsia="Consolas" w:hAnsi="Consolas" w:cs="Consolas"/>
           <w:sz w:val="22"/>
         </w:rPr>
-        <w:t>top_channels</w:t>
-      </w:r>
-      <w:proofErr w:type="spellEnd"/>
-      <w:r>
-        <w:rPr>
-          <w:rFonts w:ascii="Consolas" w:eastAsia="Consolas" w:hAnsi="Consolas" w:cs="Consolas"/>
-          <w:sz w:val="22"/>
-        </w:rPr>
-        <w:t>(n=10)</w:t>
+        <w:t>top_channels(n=10)</w:t>
       </w:r>
       <w:r>
         <w:t xml:space="preserve"> </w:t>
@@ -7016,21 +6724,12 @@
         <w:spacing w:after="226" w:line="259" w:lineRule="auto"/>
         <w:ind w:hanging="130"/>
       </w:pPr>
-      <w:proofErr w:type="spellStart"/>
       <w:r>
         <w:rPr>
           <w:rFonts w:ascii="Consolas" w:eastAsia="Consolas" w:hAnsi="Consolas" w:cs="Consolas"/>
           <w:sz w:val="22"/>
         </w:rPr>
-        <w:t>top_videos_by_views</w:t>
-      </w:r>
-      <w:proofErr w:type="spellEnd"/>
-      <w:r>
-        <w:rPr>
-          <w:rFonts w:ascii="Consolas" w:eastAsia="Consolas" w:hAnsi="Consolas" w:cs="Consolas"/>
-          <w:sz w:val="22"/>
-        </w:rPr>
-        <w:t>(n=10)</w:t>
+        <w:t>top_videos_by_views(n=10)</w:t>
       </w:r>
       <w:r>
         <w:t xml:space="preserve"> </w:t>
@@ -7045,22 +6744,13 @@
         <w:spacing w:after="226" w:line="259" w:lineRule="auto"/>
         <w:ind w:hanging="130"/>
       </w:pPr>
-      <w:proofErr w:type="spellStart"/>
       <w:r>
         <w:rPr>
           <w:rFonts w:ascii="Consolas" w:eastAsia="Consolas" w:hAnsi="Consolas" w:cs="Consolas"/>
           <w:sz w:val="22"/>
         </w:rPr>
         <w:lastRenderedPageBreak/>
-        <w:t>most_engaging_videos</w:t>
-      </w:r>
-      <w:proofErr w:type="spellEnd"/>
-      <w:r>
-        <w:rPr>
-          <w:rFonts w:ascii="Consolas" w:eastAsia="Consolas" w:hAnsi="Consolas" w:cs="Consolas"/>
-          <w:sz w:val="22"/>
-        </w:rPr>
-        <w:t>(n=10)</w:t>
+        <w:t>most_engaging_videos(n=10)</w:t>
       </w:r>
       <w:r>
         <w:t xml:space="preserve"> </w:t>
@@ -7075,37 +6765,12 @@
         <w:spacing w:after="226" w:line="259" w:lineRule="auto"/>
         <w:ind w:hanging="130"/>
       </w:pPr>
-      <w:proofErr w:type="spellStart"/>
       <w:r>
         <w:rPr>
           <w:rFonts w:ascii="Consolas" w:eastAsia="Consolas" w:hAnsi="Consolas" w:cs="Consolas"/>
           <w:sz w:val="22"/>
         </w:rPr>
-        <w:t>channel_summary</w:t>
-      </w:r>
-      <w:proofErr w:type="spellEnd"/>
-      <w:r>
-        <w:rPr>
-          <w:rFonts w:ascii="Consolas" w:eastAsia="Consolas" w:hAnsi="Consolas" w:cs="Consolas"/>
-          <w:sz w:val="22"/>
-        </w:rPr>
-        <w:t>(</w:t>
-      </w:r>
-      <w:proofErr w:type="spellStart"/>
-      <w:r>
-        <w:rPr>
-          <w:rFonts w:ascii="Consolas" w:eastAsia="Consolas" w:hAnsi="Consolas" w:cs="Consolas"/>
-          <w:sz w:val="22"/>
-        </w:rPr>
-        <w:t>channel_name</w:t>
-      </w:r>
-      <w:proofErr w:type="spellEnd"/>
-      <w:r>
-        <w:rPr>
-          <w:rFonts w:ascii="Consolas" w:eastAsia="Consolas" w:hAnsi="Consolas" w:cs="Consolas"/>
-          <w:sz w:val="22"/>
-        </w:rPr>
-        <w:t>)</w:t>
+        <w:t>channel_summary(channel_name)</w:t>
       </w:r>
       <w:r>
         <w:t xml:space="preserve"> </w:t>
@@ -7120,21 +6785,12 @@
         <w:spacing w:after="226" w:line="259" w:lineRule="auto"/>
         <w:ind w:hanging="130"/>
       </w:pPr>
-      <w:proofErr w:type="spellStart"/>
       <w:r>
         <w:rPr>
           <w:rFonts w:ascii="Consolas" w:eastAsia="Consolas" w:hAnsi="Consolas" w:cs="Consolas"/>
           <w:sz w:val="22"/>
         </w:rPr>
-        <w:t>best_publish_hours</w:t>
-      </w:r>
-      <w:proofErr w:type="spellEnd"/>
-      <w:r>
-        <w:rPr>
-          <w:rFonts w:ascii="Consolas" w:eastAsia="Consolas" w:hAnsi="Consolas" w:cs="Consolas"/>
-          <w:sz w:val="22"/>
-        </w:rPr>
-        <w:t>(n=3)</w:t>
+        <w:t>best_publish_hours(n=3)</w:t>
       </w:r>
       <w:r>
         <w:t xml:space="preserve"> </w:t>
@@ -7149,37 +6805,12 @@
         <w:spacing w:after="226" w:line="259" w:lineRule="auto"/>
         <w:ind w:hanging="130"/>
       </w:pPr>
-      <w:proofErr w:type="spellStart"/>
       <w:r>
         <w:rPr>
           <w:rFonts w:ascii="Consolas" w:eastAsia="Consolas" w:hAnsi="Consolas" w:cs="Consolas"/>
           <w:sz w:val="22"/>
         </w:rPr>
-        <w:t>category_insights</w:t>
-      </w:r>
-      <w:proofErr w:type="spellEnd"/>
-      <w:r>
-        <w:rPr>
-          <w:rFonts w:ascii="Consolas" w:eastAsia="Consolas" w:hAnsi="Consolas" w:cs="Consolas"/>
-          <w:sz w:val="22"/>
-        </w:rPr>
-        <w:t>(</w:t>
-      </w:r>
-      <w:proofErr w:type="spellStart"/>
-      <w:r>
-        <w:rPr>
-          <w:rFonts w:ascii="Consolas" w:eastAsia="Consolas" w:hAnsi="Consolas" w:cs="Consolas"/>
-          <w:sz w:val="22"/>
-        </w:rPr>
-        <w:t>category_id</w:t>
-      </w:r>
-      <w:proofErr w:type="spellEnd"/>
-      <w:r>
-        <w:rPr>
-          <w:rFonts w:ascii="Consolas" w:eastAsia="Consolas" w:hAnsi="Consolas" w:cs="Consolas"/>
-          <w:sz w:val="22"/>
-        </w:rPr>
-        <w:t xml:space="preserve">) </w:t>
+        <w:t xml:space="preserve">category_insights(category_id) </w:t>
       </w:r>
     </w:p>
     <w:p>
@@ -7191,37 +6822,12 @@
         <w:spacing w:after="173" w:line="259" w:lineRule="auto"/>
         <w:ind w:hanging="130"/>
       </w:pPr>
-      <w:proofErr w:type="spellStart"/>
       <w:r>
         <w:rPr>
           <w:rFonts w:ascii="Consolas" w:eastAsia="Consolas" w:hAnsi="Consolas" w:cs="Consolas"/>
           <w:sz w:val="22"/>
         </w:rPr>
-        <w:t>recommend_for_channel</w:t>
-      </w:r>
-      <w:proofErr w:type="spellEnd"/>
-      <w:r>
-        <w:rPr>
-          <w:rFonts w:ascii="Consolas" w:eastAsia="Consolas" w:hAnsi="Consolas" w:cs="Consolas"/>
-          <w:sz w:val="22"/>
-        </w:rPr>
-        <w:t>(</w:t>
-      </w:r>
-      <w:proofErr w:type="spellStart"/>
-      <w:r>
-        <w:rPr>
-          <w:rFonts w:ascii="Consolas" w:eastAsia="Consolas" w:hAnsi="Consolas" w:cs="Consolas"/>
-          <w:sz w:val="22"/>
-        </w:rPr>
-        <w:t>channel_name</w:t>
-      </w:r>
-      <w:proofErr w:type="spellEnd"/>
-      <w:r>
-        <w:rPr>
-          <w:rFonts w:ascii="Consolas" w:eastAsia="Consolas" w:hAnsi="Consolas" w:cs="Consolas"/>
-          <w:sz w:val="22"/>
-        </w:rPr>
-        <w:t>)</w:t>
+        <w:t>recommend_for_channel(channel_name)</w:t>
       </w:r>
       <w:r>
         <w:t xml:space="preserve"> </w:t>
@@ -7235,7 +6841,6 @@
       <w:r>
         <w:t xml:space="preserve">The class includes input validation, docstrings, and vectorized </w:t>
       </w:r>
-      <w:proofErr w:type="gramStart"/>
       <w:r>
         <w:rPr>
           <w:rFonts w:ascii="Consolas" w:eastAsia="Consolas" w:hAnsi="Consolas" w:cs="Consolas"/>
@@ -7243,7 +6848,6 @@
         </w:rPr>
         <w:t>pandas</w:t>
       </w:r>
-      <w:proofErr w:type="gramEnd"/>
       <w:r>
         <w:t xml:space="preserve"> operations. </w:t>
       </w:r>
@@ -7862,13 +7466,8 @@
         <w:spacing w:after="154"/>
         <w:ind w:right="40" w:hanging="408"/>
       </w:pPr>
-      <w:proofErr w:type="gramStart"/>
-      <w:r>
-        <w:t>Peak</w:t>
-      </w:r>
-      <w:proofErr w:type="gramEnd"/>
-      <w:r>
-        <w:t xml:space="preserve"> publish hours for higher average views are late afternoon to early evening. </w:t>
+      <w:r>
+        <w:t xml:space="preserve">Peak publish hours for higher average views are late afternoon to early evening. </w:t>
       </w:r>
     </w:p>
     <w:p>
@@ -7894,13 +7493,7 @@
         <w:ind w:right="40" w:hanging="408"/>
       </w:pPr>
       <w:r>
-        <w:t>Most videos trend within 0</w:t>
-      </w:r>
-      <w:r>
-        <w:t>–</w:t>
-      </w:r>
-      <w:r>
-        <w:t xml:space="preserve">3 days of publishing. </w:t>
+        <w:t xml:space="preserve">Most videos trend within 0–3 days of publishing. </w:t>
       </w:r>
     </w:p>
     <w:p>
@@ -8490,13 +8083,7 @@
         <w:ind w:right="40" w:hanging="360"/>
       </w:pPr>
       <w:r>
-        <w:t>Publish 1</w:t>
-      </w:r>
-      <w:r>
-        <w:t>–</w:t>
-      </w:r>
-      <w:r>
-        <w:t xml:space="preserve">2 hours before identified peak hours. </w:t>
+        <w:t xml:space="preserve">Publish 1–2 hours before identified peak hours. </w:t>
       </w:r>
     </w:p>
     <w:p>
@@ -8538,13 +8125,7 @@
         <w:ind w:right="40" w:hanging="360"/>
       </w:pPr>
       <w:r>
-        <w:t>Include 5</w:t>
-      </w:r>
-      <w:r>
-        <w:t>–</w:t>
-      </w:r>
-      <w:r>
-        <w:t xml:space="preserve">10 relevant tags and place keywords in the first 100 characters of the description. </w:t>
+        <w:t xml:space="preserve">Include 5–10 relevant tags and place keywords in the first 100 characters of the description. </w:t>
       </w:r>
     </w:p>
     <w:p>
@@ -8587,10 +8168,7 @@
         <w:ind w:right="40" w:hanging="360"/>
       </w:pPr>
       <w:r>
-        <w:t>Maintain consistent posting schedule to build a channel’s chance to trend.</w:t>
-      </w:r>
-      <w:r>
-        <w:t xml:space="preserve"> </w:t>
+        <w:t xml:space="preserve">Maintain consistent posting schedule to build a channel’s chance to trend. </w:t>
       </w:r>
     </w:p>
     <w:p>
@@ -9204,7 +8782,6 @@
         <w:lastRenderedPageBreak/>
         <w:t xml:space="preserve">Mapping </w:t>
       </w:r>
-      <w:proofErr w:type="spellStart"/>
       <w:r>
         <w:rPr>
           <w:rFonts w:ascii="Consolas" w:eastAsia="Consolas" w:hAnsi="Consolas" w:cs="Consolas"/>
@@ -9212,7 +8789,6 @@
         </w:rPr>
         <w:t>category_id</w:t>
       </w:r>
-      <w:proofErr w:type="spellEnd"/>
       <w:r>
         <w:t xml:space="preserve"> to names may be required using YouTube API or category mapping file. </w:t>
       </w:r>
@@ -9235,18 +8811,7 @@
         <w:ind w:right="40" w:hanging="360"/>
       </w:pPr>
       <w:r>
-        <w:t>Future work: integrate YouTube API, comment-</w:t>
-      </w:r>
-      <w:r>
-        <w:t xml:space="preserve">sentiment analysis, predictive </w:t>
-      </w:r>
-      <w:proofErr w:type="spellStart"/>
-      <w:r>
-        <w:t>modeling</w:t>
-      </w:r>
-      <w:proofErr w:type="spellEnd"/>
-      <w:r>
-        <w:t xml:space="preserve">, interactive dashboard. </w:t>
+        <w:t xml:space="preserve">Future work: integrate YouTube API, comment-sentiment analysis, predictive modeling, interactive dashboard. </w:t>
       </w:r>
     </w:p>
     <w:p>
@@ -9833,13 +9398,7 @@
         <w:ind w:right="40" w:hanging="360"/>
       </w:pPr>
       <w:r>
-        <w:t xml:space="preserve">Kaggle </w:t>
-      </w:r>
-      <w:r>
-        <w:t>—</w:t>
-      </w:r>
-      <w:r>
-        <w:t xml:space="preserve"> YouTube Trending Video dataset (GB) </w:t>
+        <w:t xml:space="preserve">Kaggle — YouTube Trending Video dataset (GB) </w:t>
       </w:r>
     </w:p>
     <w:p>
@@ -9859,13 +9418,8 @@
         </w:numPr>
         <w:ind w:right="40" w:hanging="360"/>
       </w:pPr>
-      <w:proofErr w:type="gramStart"/>
-      <w:r>
-        <w:t>pandas</w:t>
-      </w:r>
-      <w:proofErr w:type="gramEnd"/>
-      <w:r>
-        <w:t xml:space="preserve"> documentation </w:t>
+      <w:r>
+        <w:t xml:space="preserve">pandas documentation </w:t>
       </w:r>
     </w:p>
     <w:p>
@@ -10457,6 +10011,186 @@
       </w:r>
       <w:r>
         <w:t xml:space="preserve"> </w:t>
+      </w:r>
+    </w:p>
+    <w:p>
+      <w:pPr>
+        <w:spacing w:after="0" w:line="259" w:lineRule="auto"/>
+        <w:ind w:left="0" w:firstLine="0"/>
+        <w:jc w:val="right"/>
+      </w:pPr>
+    </w:p>
+    <w:p>
+      <w:pPr>
+        <w:spacing w:after="0" w:line="259" w:lineRule="auto"/>
+        <w:ind w:left="0" w:firstLine="0"/>
+      </w:pPr>
+      <w:r>
+        <w:drawing>
+          <wp:inline distT="0" distB="0" distL="0" distR="0" wp14:anchorId="7358835A" wp14:editId="04DEC25E">
+            <wp:extent cx="4533900" cy="2570221"/>
+            <wp:effectExtent l="0" t="0" r="0" b="1905"/>
+            <wp:docPr id="130794198" name="Picture 1" descr="A graph with blue and white bars&#10;&#10;AI-generated content may be incorrect."/>
+            <wp:cNvGraphicFramePr>
+              <a:graphicFrameLocks xmlns:a="http://schemas.openxmlformats.org/drawingml/2006/main" noChangeAspect="1"/>
+            </wp:cNvGraphicFramePr>
+            <a:graphic xmlns:a="http://schemas.openxmlformats.org/drawingml/2006/main">
+              <a:graphicData uri="http://schemas.openxmlformats.org/drawingml/2006/picture">
+                <pic:pic xmlns:pic="http://schemas.openxmlformats.org/drawingml/2006/picture">
+                  <pic:nvPicPr>
+                    <pic:cNvPr id="130794198" name="Picture 1" descr="A graph with blue and white bars&#10;&#10;AI-generated content may be incorrect."/>
+                    <pic:cNvPicPr/>
+                  </pic:nvPicPr>
+                  <pic:blipFill>
+                    <a:blip r:embed="rId5"/>
+                    <a:stretch>
+                      <a:fillRect/>
+                    </a:stretch>
+                  </pic:blipFill>
+                  <pic:spPr>
+                    <a:xfrm>
+                      <a:off x="0" y="0"/>
+                      <a:ext cx="4555763" cy="2582615"/>
+                    </a:xfrm>
+                    <a:prstGeom prst="rect">
+                      <a:avLst/>
+                    </a:prstGeom>
+                  </pic:spPr>
+                </pic:pic>
+              </a:graphicData>
+            </a:graphic>
+          </wp:inline>
+        </w:drawing>
+      </w:r>
+    </w:p>
+    <w:p>
+      <w:pPr>
+        <w:spacing w:after="0" w:line="259" w:lineRule="auto"/>
+        <w:ind w:left="0" w:firstLine="0"/>
+      </w:pPr>
+      <w:r>
+        <w:drawing>
+          <wp:inline distT="0" distB="0" distL="0" distR="0" wp14:anchorId="4868F51C" wp14:editId="64B4D166">
+            <wp:extent cx="4876800" cy="2391503"/>
+            <wp:effectExtent l="0" t="0" r="0" b="8890"/>
+            <wp:docPr id="443335524" name="Picture 1" descr="A graph with blue rectangles&#10;&#10;AI-generated content may be incorrect."/>
+            <wp:cNvGraphicFramePr>
+              <a:graphicFrameLocks xmlns:a="http://schemas.openxmlformats.org/drawingml/2006/main" noChangeAspect="1"/>
+            </wp:cNvGraphicFramePr>
+            <a:graphic xmlns:a="http://schemas.openxmlformats.org/drawingml/2006/main">
+              <a:graphicData uri="http://schemas.openxmlformats.org/drawingml/2006/picture">
+                <pic:pic xmlns:pic="http://schemas.openxmlformats.org/drawingml/2006/picture">
+                  <pic:nvPicPr>
+                    <pic:cNvPr id="443335524" name="Picture 1" descr="A graph with blue rectangles&#10;&#10;AI-generated content may be incorrect."/>
+                    <pic:cNvPicPr/>
+                  </pic:nvPicPr>
+                  <pic:blipFill>
+                    <a:blip r:embed="rId6"/>
+                    <a:stretch>
+                      <a:fillRect/>
+                    </a:stretch>
+                  </pic:blipFill>
+                  <pic:spPr>
+                    <a:xfrm>
+                      <a:off x="0" y="0"/>
+                      <a:ext cx="4891434" cy="2398679"/>
+                    </a:xfrm>
+                    <a:prstGeom prst="rect">
+                      <a:avLst/>
+                    </a:prstGeom>
+                  </pic:spPr>
+                </pic:pic>
+              </a:graphicData>
+            </a:graphic>
+          </wp:inline>
+        </w:drawing>
+      </w:r>
+    </w:p>
+    <w:p>
+      <w:pPr>
+        <w:spacing w:after="0" w:line="259" w:lineRule="auto"/>
+        <w:ind w:left="0" w:firstLine="0"/>
+      </w:pPr>
+      <w:r>
+        <w:lastRenderedPageBreak/>
+        <w:drawing>
+          <wp:inline distT="0" distB="0" distL="0" distR="0" wp14:anchorId="747EBB1C" wp14:editId="5BB19924">
+            <wp:extent cx="5975985" cy="2898140"/>
+            <wp:effectExtent l="0" t="0" r="5715" b="0"/>
+            <wp:docPr id="242582191" name="Picture 1" descr="A graph of a number of bars&#10;&#10;AI-generated content may be incorrect."/>
+            <wp:cNvGraphicFramePr>
+              <a:graphicFrameLocks xmlns:a="http://schemas.openxmlformats.org/drawingml/2006/main" noChangeAspect="1"/>
+            </wp:cNvGraphicFramePr>
+            <a:graphic xmlns:a="http://schemas.openxmlformats.org/drawingml/2006/main">
+              <a:graphicData uri="http://schemas.openxmlformats.org/drawingml/2006/picture">
+                <pic:pic xmlns:pic="http://schemas.openxmlformats.org/drawingml/2006/picture">
+                  <pic:nvPicPr>
+                    <pic:cNvPr id="242582191" name="Picture 1" descr="A graph of a number of bars&#10;&#10;AI-generated content may be incorrect."/>
+                    <pic:cNvPicPr/>
+                  </pic:nvPicPr>
+                  <pic:blipFill>
+                    <a:blip r:embed="rId7"/>
+                    <a:stretch>
+                      <a:fillRect/>
+                    </a:stretch>
+                  </pic:blipFill>
+                  <pic:spPr>
+                    <a:xfrm>
+                      <a:off x="0" y="0"/>
+                      <a:ext cx="5975985" cy="2898140"/>
+                    </a:xfrm>
+                    <a:prstGeom prst="rect">
+                      <a:avLst/>
+                    </a:prstGeom>
+                  </pic:spPr>
+                </pic:pic>
+              </a:graphicData>
+            </a:graphic>
+          </wp:inline>
+        </w:drawing>
+      </w:r>
+    </w:p>
+    <w:p>
+      <w:pPr>
+        <w:spacing w:after="0" w:line="259" w:lineRule="auto"/>
+        <w:ind w:left="0" w:firstLine="0"/>
+      </w:pPr>
+      <w:r>
+        <w:drawing>
+          <wp:inline distT="0" distB="0" distL="0" distR="0" wp14:anchorId="1E99B65F" wp14:editId="5414E243">
+            <wp:extent cx="5975985" cy="3305175"/>
+            <wp:effectExtent l="0" t="0" r="5715" b="9525"/>
+            <wp:docPr id="525396466" name="Picture 1" descr="A graph with blue lines and dots&#10;&#10;AI-generated content may be incorrect."/>
+            <wp:cNvGraphicFramePr>
+              <a:graphicFrameLocks xmlns:a="http://schemas.openxmlformats.org/drawingml/2006/main" noChangeAspect="1"/>
+            </wp:cNvGraphicFramePr>
+            <a:graphic xmlns:a="http://schemas.openxmlformats.org/drawingml/2006/main">
+              <a:graphicData uri="http://schemas.openxmlformats.org/drawingml/2006/picture">
+                <pic:pic xmlns:pic="http://schemas.openxmlformats.org/drawingml/2006/picture">
+                  <pic:nvPicPr>
+                    <pic:cNvPr id="525396466" name="Picture 1" descr="A graph with blue lines and dots&#10;&#10;AI-generated content may be incorrect."/>
+                    <pic:cNvPicPr/>
+                  </pic:nvPicPr>
+                  <pic:blipFill>
+                    <a:blip r:embed="rId8"/>
+                    <a:stretch>
+                      <a:fillRect/>
+                    </a:stretch>
+                  </pic:blipFill>
+                  <pic:spPr>
+                    <a:xfrm>
+                      <a:off x="0" y="0"/>
+                      <a:ext cx="5975985" cy="3305175"/>
+                    </a:xfrm>
+                    <a:prstGeom prst="rect">
+                      <a:avLst/>
+                    </a:prstGeom>
+                  </pic:spPr>
+                </pic:pic>
+              </a:graphicData>
+            </a:graphic>
+          </wp:inline>
+        </w:drawing>
       </w:r>
     </w:p>
     <w:sectPr>

</xml_diff>

<commit_message>
Notebook Update: Fixed an error for duplicated titles while displaying top 10 by views
</commit_message>
<xml_diff>
--- a/Presentation/You Tube Trending Gb Report .docx
+++ b/Presentation/You Tube Trending Gb Report .docx
@@ -3039,12 +3039,21 @@
       <w:r>
         <w:t xml:space="preserve"> using </w:t>
       </w:r>
+      <w:proofErr w:type="gramStart"/>
       <w:r>
         <w:rPr>
           <w:rFonts w:ascii="Consolas" w:eastAsia="Consolas" w:hAnsi="Consolas" w:cs="Consolas"/>
           <w:sz w:val="22"/>
         </w:rPr>
-        <w:t>pandas.read_csv</w:t>
+        <w:t>pandas.read</w:t>
+      </w:r>
+      <w:proofErr w:type="gramEnd"/>
+      <w:r>
+        <w:rPr>
+          <w:rFonts w:ascii="Consolas" w:eastAsia="Consolas" w:hAnsi="Consolas" w:cs="Consolas"/>
+          <w:sz w:val="22"/>
+        </w:rPr>
+        <w:t>_csv</w:t>
       </w:r>
       <w:r>
         <w:t xml:space="preserve">. </w:t>
@@ -5290,12 +5299,21 @@
         <w:spacing w:after="173"/>
         <w:ind w:right="40" w:hanging="130"/>
       </w:pPr>
+      <w:proofErr w:type="gramStart"/>
       <w:r>
         <w:rPr>
           <w:rFonts w:ascii="Consolas" w:eastAsia="Consolas" w:hAnsi="Consolas" w:cs="Consolas"/>
           <w:sz w:val="22"/>
         </w:rPr>
-        <w:t>df.describe()</w:t>
+        <w:t>df.describe</w:t>
+      </w:r>
+      <w:proofErr w:type="gramEnd"/>
+      <w:r>
+        <w:rPr>
+          <w:rFonts w:ascii="Consolas" w:eastAsia="Consolas" w:hAnsi="Consolas" w:cs="Consolas"/>
+          <w:sz w:val="22"/>
+        </w:rPr>
+        <w:t>()</w:t>
       </w:r>
       <w:r>
         <w:t xml:space="preserve"> for numeric columns  </w:t>
@@ -5393,7 +5411,15 @@
         <w:ind w:right="40" w:hanging="130"/>
       </w:pPr>
       <w:r>
-        <w:t xml:space="preserve">Groupby aggregations (avg views by publish_hour, avg engagement by category)  - Top tags extraction and frequency </w:t>
+        <w:t xml:space="preserve">Groupby aggregations (avg views by publish_hour, avg engagement by </w:t>
+      </w:r>
+      <w:proofErr w:type="gramStart"/>
+      <w:r>
+        <w:t>category)  -</w:t>
+      </w:r>
+      <w:proofErr w:type="gramEnd"/>
+      <w:r>
+        <w:t xml:space="preserve"> Top tags extraction and frequency </w:t>
       </w:r>
     </w:p>
     <w:p>
@@ -6841,6 +6867,7 @@
       <w:r>
         <w:t xml:space="preserve">The class includes input validation, docstrings, and vectorized </w:t>
       </w:r>
+      <w:proofErr w:type="gramStart"/>
       <w:r>
         <w:rPr>
           <w:rFonts w:ascii="Consolas" w:eastAsia="Consolas" w:hAnsi="Consolas" w:cs="Consolas"/>
@@ -6848,6 +6875,7 @@
         </w:rPr>
         <w:t>pandas</w:t>
       </w:r>
+      <w:proofErr w:type="gramEnd"/>
       <w:r>
         <w:t xml:space="preserve"> operations. </w:t>
       </w:r>
@@ -7466,8 +7494,13 @@
         <w:spacing w:after="154"/>
         <w:ind w:right="40" w:hanging="408"/>
       </w:pPr>
-      <w:r>
-        <w:t xml:space="preserve">Peak publish hours for higher average views are late afternoon to early evening. </w:t>
+      <w:proofErr w:type="gramStart"/>
+      <w:r>
+        <w:t>Peak</w:t>
+      </w:r>
+      <w:proofErr w:type="gramEnd"/>
+      <w:r>
+        <w:t xml:space="preserve"> publish hours for higher average views are late afternoon to early evening. </w:t>
       </w:r>
     </w:p>
     <w:p>
@@ -9418,8 +9451,13 @@
         </w:numPr>
         <w:ind w:right="40" w:hanging="360"/>
       </w:pPr>
-      <w:r>
-        <w:t xml:space="preserve">pandas documentation </w:t>
+      <w:proofErr w:type="gramStart"/>
+      <w:r>
+        <w:t>pandas</w:t>
+      </w:r>
+      <w:proofErr w:type="gramEnd"/>
+      <w:r>
+        <w:t xml:space="preserve"> documentation </w:t>
       </w:r>
     </w:p>
     <w:p>
@@ -10026,6 +10064,9 @@
         <w:ind w:left="0" w:firstLine="0"/>
       </w:pPr>
       <w:r>
+        <w:rPr>
+          <w:noProof/>
+        </w:rPr>
         <w:drawing>
           <wp:inline distT="0" distB="0" distL="0" distR="0" wp14:anchorId="7358835A" wp14:editId="04DEC25E">
             <wp:extent cx="4533900" cy="2570221"/>
@@ -10069,11 +10110,14 @@
         <w:ind w:left="0" w:firstLine="0"/>
       </w:pPr>
       <w:r>
+        <w:rPr>
+          <w:noProof/>
+        </w:rPr>
         <w:drawing>
-          <wp:inline distT="0" distB="0" distL="0" distR="0" wp14:anchorId="4868F51C" wp14:editId="64B4D166">
-            <wp:extent cx="4876800" cy="2391503"/>
-            <wp:effectExtent l="0" t="0" r="0" b="8890"/>
-            <wp:docPr id="443335524" name="Picture 1" descr="A graph with blue rectangles&#10;&#10;AI-generated content may be incorrect."/>
+          <wp:inline distT="0" distB="0" distL="0" distR="0" wp14:anchorId="0C4C9CF9" wp14:editId="772120D3">
+            <wp:extent cx="5017158" cy="2396358"/>
+            <wp:effectExtent l="0" t="0" r="0" b="4445"/>
+            <wp:docPr id="1966125512" name="Picture 1" descr="A screenshot of a graph&#10;&#10;AI-generated content may be incorrect."/>
             <wp:cNvGraphicFramePr>
               <a:graphicFrameLocks xmlns:a="http://schemas.openxmlformats.org/drawingml/2006/main" noChangeAspect="1"/>
             </wp:cNvGraphicFramePr>
@@ -10081,7 +10125,7 @@
               <a:graphicData uri="http://schemas.openxmlformats.org/drawingml/2006/picture">
                 <pic:pic xmlns:pic="http://schemas.openxmlformats.org/drawingml/2006/picture">
                   <pic:nvPicPr>
-                    <pic:cNvPr id="443335524" name="Picture 1" descr="A graph with blue rectangles&#10;&#10;AI-generated content may be incorrect."/>
+                    <pic:cNvPr id="1966125512" name="Picture 1" descr="A screenshot of a graph&#10;&#10;AI-generated content may be incorrect."/>
                     <pic:cNvPicPr/>
                   </pic:nvPicPr>
                   <pic:blipFill>
@@ -10093,7 +10137,7 @@
                   <pic:spPr>
                     <a:xfrm>
                       <a:off x="0" y="0"/>
-                      <a:ext cx="4891434" cy="2398679"/>
+                      <a:ext cx="5047108" cy="2410663"/>
                     </a:xfrm>
                     <a:prstGeom prst="rect">
                       <a:avLst/>
@@ -10112,6 +10156,9 @@
         <w:ind w:left="0" w:firstLine="0"/>
       </w:pPr>
       <w:r>
+        <w:rPr>
+          <w:noProof/>
+        </w:rPr>
         <w:lastRenderedPageBreak/>
         <w:drawing>
           <wp:inline distT="0" distB="0" distL="0" distR="0" wp14:anchorId="747EBB1C" wp14:editId="5BB19924">
@@ -10156,6 +10203,9 @@
         <w:ind w:left="0" w:firstLine="0"/>
       </w:pPr>
       <w:r>
+        <w:rPr>
+          <w:noProof/>
+        </w:rPr>
         <w:drawing>
           <wp:inline distT="0" distB="0" distL="0" distR="0" wp14:anchorId="1E99B65F" wp14:editId="5414E243">
             <wp:extent cx="5975985" cy="3305175"/>
@@ -13222,7 +13272,6 @@
   <w:style w:type="character" w:default="1" w:styleId="DefaultParagraphFont">
     <w:name w:val="Default Paragraph Font"/>
     <w:uiPriority w:val="1"/>
-    <w:semiHidden/>
     <w:unhideWhenUsed/>
   </w:style>
   <w:style w:type="table" w:default="1" w:styleId="TableNormal">

</xml_diff>